<commit_message>
Atualização dos Use Case
Atualização e inclusão dos use case de acordo com as alterações
realizadas para a sprint 7
</commit_message>
<xml_diff>
--- a/documentacao/documentoweb2015/05-doc-sistema/5.2-projeto/5.2.3 - casos de uso/Especificação de Caso de Uso UC01-Efetuar Login.docx
+++ b/documentacao/documentoweb2015/05-doc-sistema/5.2-projeto/5.2.3 - casos de uso/Especificação de Caso de Uso UC01-Efetuar Login.docx
@@ -139,8 +139,8 @@
         <w:tblLook w:val="04A0" w:firstRow="1" w:lastRow="0" w:firstColumn="1" w:lastColumn="0" w:noHBand="0" w:noVBand="1"/>
       </w:tblPr>
       <w:tblGrid>
-        <w:gridCol w:w="2185"/>
-        <w:gridCol w:w="6457"/>
+        <w:gridCol w:w="2830"/>
+        <w:gridCol w:w="5812"/>
       </w:tblGrid>
       <w:tr>
         <w:trPr>
@@ -150,7 +150,7 @@
         <w:tc>
           <w:tcPr>
             <w:cnfStyle w:val="001000000000" w:firstRow="0" w:lastRow="0" w:firstColumn="1" w:lastColumn="0" w:oddVBand="0" w:evenVBand="0" w:oddHBand="0" w:evenHBand="0" w:firstRowFirstColumn="0" w:firstRowLastColumn="0" w:lastRowFirstColumn="0" w:lastRowLastColumn="0"/>
-            <w:tcW w:w="0" w:type="auto"/>
+            <w:tcW w:w="2830" w:type="dxa"/>
             <w:tcBorders>
               <w:top w:val="none" w:sz="0" w:space="0" w:color="auto"/>
               <w:bottom w:val="none" w:sz="0" w:space="0" w:color="auto"/>
@@ -180,7 +180,7 @@
         </w:tc>
         <w:tc>
           <w:tcPr>
-            <w:tcW w:w="6457" w:type="dxa"/>
+            <w:tcW w:w="5812" w:type="dxa"/>
             <w:tcBorders>
               <w:top w:val="none" w:sz="0" w:space="0" w:color="auto"/>
               <w:left w:val="none" w:sz="0" w:space="0" w:color="auto"/>
@@ -218,13 +218,42 @@
         <w:tc>
           <w:tcPr>
             <w:cnfStyle w:val="001000000000" w:firstRow="0" w:lastRow="0" w:firstColumn="1" w:lastColumn="0" w:oddVBand="0" w:evenVBand="0" w:oddHBand="0" w:evenHBand="0" w:firstRowFirstColumn="0" w:firstRowLastColumn="0" w:lastRowFirstColumn="0" w:lastRowLastColumn="0"/>
-            <w:tcW w:w="0" w:type="auto"/>
-            <w:hideMark/>
-          </w:tcPr>
-          <w:p>
-            <w:pPr>
-              <w:rPr>
-                <w:rFonts w:ascii="Times New Roman" w:eastAsia="Times New Roman" w:hAnsi="Times New Roman" w:cs="Times New Roman"/>
+            <w:tcW w:w="2830" w:type="dxa"/>
+            <w:hideMark/>
+          </w:tcPr>
+          <w:p>
+            <w:pPr>
+              <w:rPr>
+                <w:rFonts w:eastAsia="Times New Roman" w:cs="Times New Roman"/>
+                <w:lang w:eastAsia="pt-BR"/>
+              </w:rPr>
+            </w:pPr>
+            <w:r>
+              <w:rPr>
+                <w:rFonts w:eastAsia="Times New Roman" w:cs="Times New Roman"/>
+                <w:lang w:eastAsia="pt-BR"/>
+              </w:rPr>
+              <w:t>Usuá</w:t>
+            </w:r>
+            <w:r>
+              <w:rPr>
+                <w:rFonts w:eastAsia="Times New Roman" w:cs="Times New Roman"/>
+                <w:lang w:eastAsia="pt-BR"/>
+              </w:rPr>
+              <w:t>rio</w:t>
+            </w:r>
+          </w:p>
+        </w:tc>
+        <w:tc>
+          <w:tcPr>
+            <w:tcW w:w="5812" w:type="dxa"/>
+            <w:hideMark/>
+          </w:tcPr>
+          <w:p>
+            <w:pPr>
+              <w:cnfStyle w:val="000000100000" w:firstRow="0" w:lastRow="0" w:firstColumn="0" w:lastColumn="0" w:oddVBand="0" w:evenVBand="0" w:oddHBand="1" w:evenHBand="0" w:firstRowFirstColumn="0" w:firstRowLastColumn="0" w:lastRowFirstColumn="0" w:lastRowLastColumn="0"/>
+              <w:rPr>
+                <w:rFonts w:eastAsia="Times New Roman" w:cs="Times New Roman"/>
                 <w:sz w:val="24"/>
                 <w:szCs w:val="24"/>
                 <w:lang w:eastAsia="pt-BR"/>
@@ -232,33 +261,7 @@
             </w:pPr>
             <w:r>
               <w:rPr>
-                <w:rFonts w:ascii="Times New Roman" w:eastAsia="Times New Roman" w:hAnsi="Times New Roman" w:cs="Times New Roman"/>
-                <w:sz w:val="24"/>
-                <w:szCs w:val="24"/>
-                <w:lang w:eastAsia="pt-BR"/>
-              </w:rPr>
-              <w:t>Usuario</w:t>
-            </w:r>
-          </w:p>
-        </w:tc>
-        <w:tc>
-          <w:tcPr>
-            <w:tcW w:w="6457" w:type="dxa"/>
-            <w:hideMark/>
-          </w:tcPr>
-          <w:p>
-            <w:pPr>
-              <w:cnfStyle w:val="000000100000" w:firstRow="0" w:lastRow="0" w:firstColumn="0" w:lastColumn="0" w:oddVBand="0" w:evenVBand="0" w:oddHBand="1" w:evenHBand="0" w:firstRowFirstColumn="0" w:firstRowLastColumn="0" w:lastRowFirstColumn="0" w:lastRowLastColumn="0"/>
-              <w:rPr>
-                <w:rFonts w:ascii="Times New Roman" w:eastAsia="Times New Roman" w:hAnsi="Times New Roman" w:cs="Times New Roman"/>
-                <w:sz w:val="24"/>
-                <w:szCs w:val="24"/>
-                <w:lang w:eastAsia="pt-BR"/>
-              </w:rPr>
-            </w:pPr>
-            <w:r>
-              <w:rPr>
-                <w:rFonts w:ascii="Calibri" w:eastAsia="Times New Roman" w:hAnsi="Calibri" w:cs="Times New Roman"/>
+                <w:rFonts w:eastAsia="Times New Roman" w:cs="Times New Roman"/>
                 <w:color w:val="000000"/>
                 <w:lang w:eastAsia="pt-BR"/>
               </w:rPr>
@@ -266,7 +269,7 @@
             </w:r>
             <w:r>
               <w:rPr>
-                <w:rFonts w:ascii="Calibri" w:eastAsia="Times New Roman" w:hAnsi="Calibri" w:cs="Times New Roman"/>
+                <w:rFonts w:eastAsia="Times New Roman" w:cs="Times New Roman"/>
                 <w:color w:val="000000"/>
                 <w:lang w:eastAsia="pt-BR"/>
               </w:rPr>
@@ -282,13 +285,36 @@
         <w:tc>
           <w:tcPr>
             <w:cnfStyle w:val="001000000000" w:firstRow="0" w:lastRow="0" w:firstColumn="1" w:lastColumn="0" w:oddVBand="0" w:evenVBand="0" w:oddHBand="0" w:evenHBand="0" w:firstRowFirstColumn="0" w:firstRowLastColumn="0" w:lastRowFirstColumn="0" w:lastRowLastColumn="0"/>
-            <w:tcW w:w="0" w:type="auto"/>
-            <w:hideMark/>
-          </w:tcPr>
-          <w:p>
-            <w:pPr>
-              <w:rPr>
-                <w:rFonts w:ascii="Times New Roman" w:eastAsia="Times New Roman" w:hAnsi="Times New Roman" w:cs="Times New Roman"/>
+            <w:tcW w:w="2830" w:type="dxa"/>
+            <w:hideMark/>
+          </w:tcPr>
+          <w:p>
+            <w:pPr>
+              <w:rPr>
+                <w:rFonts w:eastAsia="Times New Roman" w:cs="Times New Roman"/>
+                <w:lang w:eastAsia="pt-BR"/>
+              </w:rPr>
+            </w:pPr>
+            <w:r>
+              <w:rPr>
+                <w:rFonts w:eastAsia="Times New Roman" w:cs="Times New Roman"/>
+                <w:color w:val="000000"/>
+                <w:lang w:eastAsia="pt-BR"/>
+              </w:rPr>
+              <w:t>Administrador do Sistema</w:t>
+            </w:r>
+          </w:p>
+        </w:tc>
+        <w:tc>
+          <w:tcPr>
+            <w:tcW w:w="5812" w:type="dxa"/>
+            <w:hideMark/>
+          </w:tcPr>
+          <w:p>
+            <w:pPr>
+              <w:cnfStyle w:val="000000000000" w:firstRow="0" w:lastRow="0" w:firstColumn="0" w:lastColumn="0" w:oddVBand="0" w:evenVBand="0" w:oddHBand="0" w:evenHBand="0" w:firstRowFirstColumn="0" w:firstRowLastColumn="0" w:lastRowFirstColumn="0" w:lastRowLastColumn="0"/>
+              <w:rPr>
+                <w:rFonts w:eastAsia="Times New Roman" w:cs="Times New Roman"/>
                 <w:sz w:val="24"/>
                 <w:szCs w:val="24"/>
                 <w:lang w:eastAsia="pt-BR"/>
@@ -296,32 +322,7 @@
             </w:pPr>
             <w:r>
               <w:rPr>
-                <w:rFonts w:ascii="Calibri" w:eastAsia="Times New Roman" w:hAnsi="Calibri" w:cs="Times New Roman"/>
-                <w:color w:val="000000"/>
-                <w:lang w:eastAsia="pt-BR"/>
-              </w:rPr>
-              <w:t>Administrador do Sistema</w:t>
-            </w:r>
-          </w:p>
-        </w:tc>
-        <w:tc>
-          <w:tcPr>
-            <w:tcW w:w="6457" w:type="dxa"/>
-            <w:hideMark/>
-          </w:tcPr>
-          <w:p>
-            <w:pPr>
-              <w:cnfStyle w:val="000000000000" w:firstRow="0" w:lastRow="0" w:firstColumn="0" w:lastColumn="0" w:oddVBand="0" w:evenVBand="0" w:oddHBand="0" w:evenHBand="0" w:firstRowFirstColumn="0" w:firstRowLastColumn="0" w:lastRowFirstColumn="0" w:lastRowLastColumn="0"/>
-              <w:rPr>
-                <w:rFonts w:ascii="Times New Roman" w:eastAsia="Times New Roman" w:hAnsi="Times New Roman" w:cs="Times New Roman"/>
-                <w:sz w:val="24"/>
-                <w:szCs w:val="24"/>
-                <w:lang w:eastAsia="pt-BR"/>
-              </w:rPr>
-            </w:pPr>
-            <w:r>
-              <w:rPr>
-                <w:rFonts w:ascii="Calibri" w:eastAsia="Times New Roman" w:hAnsi="Calibri" w:cs="Times New Roman"/>
+                <w:rFonts w:eastAsia="Times New Roman" w:cs="Times New Roman"/>
                 <w:color w:val="000000"/>
                 <w:lang w:eastAsia="pt-BR"/>
               </w:rPr>
@@ -338,8 +339,6 @@
         <w:jc w:val="center"/>
       </w:pPr>
     </w:p>
-    <w:p/>
-    <w:p/>
     <w:p/>
     <w:p>
       <w:pPr>
@@ -367,13 +366,7 @@
         <w:spacing w:after="200" w:line="240" w:lineRule="auto"/>
       </w:pPr>
       <w:r>
-        <w:t xml:space="preserve">Permitir </w:t>
-      </w:r>
-      <w:r>
-        <w:t>a</w:t>
-      </w:r>
-      <w:r>
-        <w:t xml:space="preserve">o usuário cadastrar-se para </w:t>
+        <w:t xml:space="preserve">Permitir ao usuário cadastrar-se para </w:t>
       </w:r>
       <w:r>
         <w:t>adicionar e gerenciar suas agendas de viagens</w:t>
@@ -389,6 +382,11 @@
       </w:r>
     </w:p>
     <w:p>
+      <w:pPr>
+        <w:spacing w:after="200" w:line="240" w:lineRule="auto"/>
+      </w:pPr>
+    </w:p>
+    <w:p>
       <w:r>
         <w:rPr>
           <w:b/>
@@ -509,21 +507,135 @@
       <w:pPr>
         <w:spacing w:after="200" w:line="240" w:lineRule="auto"/>
         <w:rPr>
-          <w:rFonts w:ascii="Times New Roman" w:eastAsia="Times New Roman" w:hAnsi="Times New Roman" w:cs="Times New Roman"/>
-          <w:sz w:val="24"/>
-          <w:szCs w:val="24"/>
-          <w:lang w:eastAsia="pt-BR"/>
-        </w:rPr>
-      </w:pPr>
-      <w:r>
-        <w:rPr>
           <w:rFonts w:ascii="Calibri" w:eastAsia="Times New Roman" w:hAnsi="Calibri" w:cs="Times New Roman"/>
           <w:b/>
           <w:bCs/>
           <w:color w:val="000000"/>
           <w:lang w:eastAsia="pt-BR"/>
         </w:rPr>
+      </w:pPr>
+    </w:p>
+    <w:p>
+      <w:pPr>
+        <w:spacing w:after="200" w:line="240" w:lineRule="auto"/>
+        <w:rPr>
+          <w:rFonts w:ascii="Calibri" w:eastAsia="Times New Roman" w:hAnsi="Calibri" w:cs="Times New Roman"/>
+          <w:b/>
+          <w:bCs/>
+          <w:color w:val="000000"/>
+          <w:lang w:eastAsia="pt-BR"/>
+        </w:rPr>
+      </w:pPr>
+    </w:p>
+    <w:p>
+      <w:pPr>
+        <w:spacing w:after="200" w:line="240" w:lineRule="auto"/>
+        <w:rPr>
+          <w:rFonts w:ascii="Calibri" w:eastAsia="Times New Roman" w:hAnsi="Calibri" w:cs="Times New Roman"/>
+          <w:b/>
+          <w:bCs/>
+          <w:color w:val="000000"/>
+          <w:lang w:eastAsia="pt-BR"/>
+        </w:rPr>
+      </w:pPr>
+    </w:p>
+    <w:p>
+      <w:pPr>
+        <w:spacing w:after="200" w:line="240" w:lineRule="auto"/>
+        <w:rPr>
+          <w:rFonts w:ascii="Calibri" w:eastAsia="Times New Roman" w:hAnsi="Calibri" w:cs="Times New Roman"/>
+          <w:b/>
+          <w:bCs/>
+          <w:color w:val="000000"/>
+          <w:lang w:eastAsia="pt-BR"/>
+        </w:rPr>
+      </w:pPr>
+    </w:p>
+    <w:p>
+      <w:pPr>
+        <w:spacing w:after="200" w:line="240" w:lineRule="auto"/>
+        <w:rPr>
+          <w:rFonts w:ascii="Calibri" w:eastAsia="Times New Roman" w:hAnsi="Calibri" w:cs="Times New Roman"/>
+          <w:b/>
+          <w:bCs/>
+          <w:color w:val="000000"/>
+          <w:lang w:eastAsia="pt-BR"/>
+        </w:rPr>
+      </w:pPr>
+    </w:p>
+    <w:p>
+      <w:pPr>
+        <w:spacing w:after="200" w:line="240" w:lineRule="auto"/>
+        <w:rPr>
+          <w:rFonts w:ascii="Calibri" w:eastAsia="Times New Roman" w:hAnsi="Calibri" w:cs="Times New Roman"/>
+          <w:b/>
+          <w:bCs/>
+          <w:color w:val="000000"/>
+          <w:lang w:eastAsia="pt-BR"/>
+        </w:rPr>
+      </w:pPr>
+    </w:p>
+    <w:p>
+      <w:pPr>
+        <w:spacing w:after="200" w:line="240" w:lineRule="auto"/>
+        <w:rPr>
+          <w:rFonts w:ascii="Calibri" w:eastAsia="Times New Roman" w:hAnsi="Calibri" w:cs="Times New Roman"/>
+          <w:b/>
+          <w:bCs/>
+          <w:color w:val="000000"/>
+          <w:lang w:eastAsia="pt-BR"/>
+        </w:rPr>
+      </w:pPr>
+      <w:r>
+        <w:rPr>
+          <w:rFonts w:ascii="Calibri" w:eastAsia="Times New Roman" w:hAnsi="Calibri" w:cs="Times New Roman"/>
+          <w:b/>
+          <w:bCs/>
+          <w:color w:val="000000"/>
+          <w:lang w:eastAsia="pt-BR"/>
+        </w:rPr>
+        <w:lastRenderedPageBreak/>
         <w:t>FLUXO PRINCIPAL</w:t>
+      </w:r>
+      <w:r>
+        <w:rPr>
+          <w:rFonts w:ascii="Calibri" w:eastAsia="Times New Roman" w:hAnsi="Calibri" w:cs="Times New Roman"/>
+          <w:b/>
+          <w:bCs/>
+          <w:color w:val="000000"/>
+          <w:lang w:eastAsia="pt-BR"/>
+        </w:rPr>
+        <w:t xml:space="preserve"> </w:t>
+      </w:r>
+    </w:p>
+    <w:p>
+      <w:pPr>
+        <w:spacing w:after="200" w:line="240" w:lineRule="auto"/>
+        <w:rPr>
+          <w:rFonts w:ascii="Times New Roman" w:eastAsia="Times New Roman" w:hAnsi="Times New Roman" w:cs="Times New Roman"/>
+          <w:sz w:val="24"/>
+          <w:szCs w:val="24"/>
+          <w:lang w:eastAsia="pt-BR"/>
+        </w:rPr>
+      </w:pPr>
+      <w:r>
+        <w:rPr>
+          <w:rFonts w:ascii="Calibri" w:eastAsia="Times New Roman" w:hAnsi="Calibri" w:cs="Times New Roman"/>
+          <w:b/>
+          <w:bCs/>
+          <w:color w:val="000000"/>
+          <w:lang w:eastAsia="pt-BR"/>
+        </w:rPr>
+        <w:t xml:space="preserve">FP – </w:t>
+      </w:r>
+      <w:r>
+        <w:rPr>
+          <w:rFonts w:ascii="Calibri" w:eastAsia="Times New Roman" w:hAnsi="Calibri" w:cs="Times New Roman"/>
+          <w:bCs/>
+          <w:color w:val="000000"/>
+          <w:lang w:eastAsia="pt-BR"/>
+        </w:rPr>
+        <w:t>Efetuar Login</w:t>
       </w:r>
     </w:p>
     <w:tbl>
@@ -657,8 +769,6 @@
               <w:spacing w:after="0" w:line="240" w:lineRule="auto"/>
               <w:rPr>
                 <w:rFonts w:ascii="Times New Roman" w:eastAsia="Times New Roman" w:hAnsi="Times New Roman" w:cs="Times New Roman"/>
-                <w:sz w:val="24"/>
-                <w:szCs w:val="24"/>
                 <w:lang w:eastAsia="pt-BR"/>
               </w:rPr>
             </w:pPr>
@@ -698,14 +808,16 @@
               <w:pStyle w:val="Default"/>
               <w:rPr>
                 <w:rFonts w:ascii="Arial" w:eastAsia="Times New Roman" w:hAnsi="Arial" w:cs="Arial"/>
-                <w:sz w:val="35"/>
-                <w:szCs w:val="35"/>
+                <w:sz w:val="22"/>
+                <w:szCs w:val="22"/>
                 <w:lang w:eastAsia="pt-BR"/>
               </w:rPr>
             </w:pPr>
             <w:r>
               <w:rPr>
                 <w:color w:val="auto"/>
+                <w:sz w:val="22"/>
+                <w:szCs w:val="22"/>
               </w:rPr>
               <w:t>Sistema apresenta a tela de login</w:t>
             </w:r>
@@ -739,8 +851,6 @@
               <w:spacing w:after="0" w:line="240" w:lineRule="auto"/>
               <w:rPr>
                 <w:rFonts w:ascii="Times New Roman" w:eastAsia="Times New Roman" w:hAnsi="Times New Roman" w:cs="Times New Roman"/>
-                <w:sz w:val="24"/>
-                <w:szCs w:val="24"/>
                 <w:lang w:eastAsia="pt-BR"/>
               </w:rPr>
             </w:pPr>
@@ -752,7 +862,6 @@
                 <w:color w:val="000000"/>
                 <w:lang w:eastAsia="pt-BR"/>
               </w:rPr>
-              <w:lastRenderedPageBreak/>
               <w:t>2</w:t>
             </w:r>
           </w:p>
@@ -781,13 +890,17 @@
               <w:spacing w:after="0" w:line="240" w:lineRule="auto"/>
               <w:rPr>
                 <w:rFonts w:ascii="Times New Roman" w:eastAsia="Times New Roman" w:hAnsi="Times New Roman" w:cs="Times New Roman"/>
-                <w:sz w:val="24"/>
-                <w:szCs w:val="24"/>
-                <w:lang w:eastAsia="pt-BR"/>
-              </w:rPr>
-            </w:pPr>
-            <w:r>
-              <w:t>Usuario digita Alias ou e-mail</w:t>
+                <w:lang w:eastAsia="pt-BR"/>
+              </w:rPr>
+            </w:pPr>
+            <w:r>
+              <w:t>Usuá</w:t>
+            </w:r>
+            <w:r>
+              <w:t>rio digita</w:t>
+            </w:r>
+            <w:r>
+              <w:t xml:space="preserve"> e-mail</w:t>
             </w:r>
           </w:p>
         </w:tc>
@@ -819,8 +932,6 @@
               <w:spacing w:after="0" w:line="240" w:lineRule="auto"/>
               <w:rPr>
                 <w:rFonts w:ascii="Times New Roman" w:eastAsia="Times New Roman" w:hAnsi="Times New Roman" w:cs="Times New Roman"/>
-                <w:sz w:val="24"/>
-                <w:szCs w:val="24"/>
                 <w:lang w:eastAsia="pt-BR"/>
               </w:rPr>
             </w:pPr>
@@ -858,18 +969,15 @@
           <w:p>
             <w:pPr>
               <w:spacing w:after="0" w:line="240" w:lineRule="auto"/>
-              <w:rPr>
-                <w:rFonts w:ascii="Times New Roman" w:eastAsia="Times New Roman" w:hAnsi="Times New Roman" w:cs="Times New Roman"/>
-                <w:sz w:val="24"/>
-                <w:szCs w:val="24"/>
-                <w:lang w:eastAsia="pt-BR"/>
-              </w:rPr>
-            </w:pPr>
-            <w:r>
-              <w:t>Usuario digita senh</w:t>
-            </w:r>
-            <w:r>
-              <w:t>a</w:t>
+            </w:pPr>
+            <w:r>
+              <w:t>Usu</w:t>
+            </w:r>
+            <w:r>
+              <w:t>á</w:t>
+            </w:r>
+            <w:r>
+              <w:t>rio digita senha</w:t>
             </w:r>
           </w:p>
         </w:tc>
@@ -941,7 +1049,10 @@
               <w:spacing w:after="0" w:line="240" w:lineRule="auto"/>
             </w:pPr>
             <w:r>
-              <w:t>Sistema valida informações</w:t>
+              <w:t>Usu</w:t>
+            </w:r>
+            <w:r>
+              <w:t>ário seleciona botão Login</w:t>
             </w:r>
           </w:p>
         </w:tc>
@@ -1010,25 +1121,11 @@
           </w:tcPr>
           <w:p>
             <w:pPr>
-              <w:pStyle w:val="Default"/>
-              <w:rPr>
-                <w:rFonts w:ascii="Arial" w:eastAsia="Times New Roman" w:hAnsi="Arial" w:cs="Arial"/>
-                <w:sz w:val="35"/>
-                <w:szCs w:val="35"/>
-                <w:lang w:eastAsia="pt-BR"/>
-              </w:rPr>
-            </w:pPr>
-            <w:r>
-              <w:rPr>
-                <w:color w:val="auto"/>
-              </w:rPr>
-              <w:t>Sistema exibe tela Cadastrar Agenda</w:t>
-            </w:r>
-          </w:p>
-          <w:p>
-            <w:pPr>
-              <w:spacing w:after="0" w:line="240" w:lineRule="auto"/>
-            </w:pPr>
+              <w:spacing w:after="0" w:line="240" w:lineRule="auto"/>
+            </w:pPr>
+            <w:r>
+              <w:t>Sistema valida informações</w:t>
+            </w:r>
           </w:p>
         </w:tc>
       </w:tr>
@@ -1052,19 +1149,10 @@
               <w:right w:w="75" w:type="dxa"/>
             </w:tcMar>
             <w:vAlign w:val="center"/>
-            <w:hideMark/>
-          </w:tcPr>
-          <w:p>
-            <w:pPr>
-              <w:spacing w:after="0" w:line="240" w:lineRule="auto"/>
-              <w:rPr>
-                <w:rFonts w:ascii="Times New Roman" w:eastAsia="Times New Roman" w:hAnsi="Times New Roman" w:cs="Times New Roman"/>
-                <w:sz w:val="24"/>
-                <w:szCs w:val="24"/>
-                <w:lang w:eastAsia="pt-BR"/>
-              </w:rPr>
-            </w:pPr>
-            <w:r>
+          </w:tcPr>
+          <w:p>
+            <w:pPr>
+              <w:spacing w:after="0" w:line="240" w:lineRule="auto"/>
               <w:rPr>
                 <w:rFonts w:ascii="Calibri" w:eastAsia="Times New Roman" w:hAnsi="Calibri" w:cs="Times New Roman"/>
                 <w:b/>
@@ -1072,6 +1160,15 @@
                 <w:color w:val="000000"/>
                 <w:lang w:eastAsia="pt-BR"/>
               </w:rPr>
+            </w:pPr>
+            <w:r>
+              <w:rPr>
+                <w:rFonts w:ascii="Calibri" w:eastAsia="Times New Roman" w:hAnsi="Calibri" w:cs="Times New Roman"/>
+                <w:b/>
+                <w:bCs/>
+                <w:color w:val="000000"/>
+                <w:lang w:eastAsia="pt-BR"/>
+              </w:rPr>
               <w:t>6</w:t>
             </w:r>
           </w:p>
@@ -1093,6 +1190,77 @@
               <w:right w:w="75" w:type="dxa"/>
             </w:tcMar>
             <w:vAlign w:val="center"/>
+          </w:tcPr>
+          <w:p>
+            <w:pPr>
+              <w:pStyle w:val="Default"/>
+              <w:rPr>
+                <w:rFonts w:ascii="Arial" w:eastAsia="Times New Roman" w:hAnsi="Arial" w:cs="Arial"/>
+                <w:sz w:val="22"/>
+                <w:szCs w:val="22"/>
+                <w:lang w:eastAsia="pt-BR"/>
+              </w:rPr>
+            </w:pPr>
+            <w:r>
+              <w:rPr>
+                <w:color w:val="auto"/>
+                <w:sz w:val="22"/>
+                <w:szCs w:val="22"/>
+              </w:rPr>
+              <w:t xml:space="preserve">Sistema exibe tela </w:t>
+            </w:r>
+            <w:r>
+              <w:rPr>
+                <w:color w:val="auto"/>
+                <w:sz w:val="22"/>
+                <w:szCs w:val="22"/>
+              </w:rPr>
+              <w:t>Ponto</w:t>
+            </w:r>
+            <w:r>
+              <w:rPr>
+                <w:color w:val="auto"/>
+                <w:sz w:val="22"/>
+                <w:szCs w:val="22"/>
+              </w:rPr>
+              <w:t>s</w:t>
+            </w:r>
+            <w:r>
+              <w:rPr>
+                <w:color w:val="auto"/>
+                <w:sz w:val="22"/>
+                <w:szCs w:val="22"/>
+              </w:rPr>
+              <w:t xml:space="preserve"> de Interesse</w:t>
+            </w:r>
+          </w:p>
+          <w:p>
+            <w:pPr>
+              <w:spacing w:after="0" w:line="240" w:lineRule="auto"/>
+            </w:pPr>
+          </w:p>
+        </w:tc>
+      </w:tr>
+      <w:tr>
+        <w:trPr>
+          <w:trHeight w:val="360"/>
+        </w:trPr>
+        <w:tc>
+          <w:tcPr>
+            <w:tcW w:w="0" w:type="auto"/>
+            <w:tcBorders>
+              <w:top w:val="single" w:sz="6" w:space="0" w:color="BFBFBF"/>
+              <w:left w:val="single" w:sz="6" w:space="0" w:color="BFBFBF"/>
+              <w:bottom w:val="single" w:sz="6" w:space="0" w:color="BFBFBF"/>
+              <w:right w:val="single" w:sz="6" w:space="0" w:color="BFBFBF"/>
+            </w:tcBorders>
+            <w:tcMar>
+              <w:top w:w="105" w:type="dxa"/>
+              <w:left w:w="75" w:type="dxa"/>
+              <w:bottom w:w="105" w:type="dxa"/>
+              <w:right w:w="75" w:type="dxa"/>
+            </w:tcMar>
+            <w:vAlign w:val="center"/>
             <w:hideMark/>
           </w:tcPr>
           <w:p>
@@ -1100,8 +1268,45 @@
               <w:spacing w:after="0" w:line="240" w:lineRule="auto"/>
               <w:rPr>
                 <w:rFonts w:ascii="Times New Roman" w:eastAsia="Times New Roman" w:hAnsi="Times New Roman" w:cs="Times New Roman"/>
-                <w:sz w:val="24"/>
-                <w:szCs w:val="24"/>
+                <w:lang w:eastAsia="pt-BR"/>
+              </w:rPr>
+            </w:pPr>
+            <w:r>
+              <w:rPr>
+                <w:rFonts w:ascii="Calibri" w:eastAsia="Times New Roman" w:hAnsi="Calibri" w:cs="Times New Roman"/>
+                <w:b/>
+                <w:bCs/>
+                <w:color w:val="000000"/>
+                <w:lang w:eastAsia="pt-BR"/>
+              </w:rPr>
+              <w:t>7</w:t>
+            </w:r>
+          </w:p>
+        </w:tc>
+        <w:tc>
+          <w:tcPr>
+            <w:tcW w:w="4851" w:type="dxa"/>
+            <w:tcBorders>
+              <w:top w:val="single" w:sz="6" w:space="0" w:color="BFBFBF"/>
+              <w:left w:val="single" w:sz="6" w:space="0" w:color="BFBFBF"/>
+              <w:bottom w:val="single" w:sz="6" w:space="0" w:color="BFBFBF"/>
+              <w:right w:val="single" w:sz="6" w:space="0" w:color="BFBFBF"/>
+            </w:tcBorders>
+            <w:shd w:val="clear" w:color="auto" w:fill="FFFFFF"/>
+            <w:tcMar>
+              <w:top w:w="105" w:type="dxa"/>
+              <w:left w:w="75" w:type="dxa"/>
+              <w:bottom w:w="105" w:type="dxa"/>
+              <w:right w:w="75" w:type="dxa"/>
+            </w:tcMar>
+            <w:vAlign w:val="center"/>
+            <w:hideMark/>
+          </w:tcPr>
+          <w:p>
+            <w:pPr>
+              <w:spacing w:after="0" w:line="240" w:lineRule="auto"/>
+              <w:rPr>
+                <w:rFonts w:ascii="Times New Roman" w:eastAsia="Times New Roman" w:hAnsi="Times New Roman" w:cs="Times New Roman"/>
                 <w:lang w:eastAsia="pt-BR"/>
               </w:rPr>
             </w:pPr>
@@ -1127,7 +1332,7 @@
                 <w:color w:val="000000"/>
                 <w:lang w:eastAsia="pt-BR"/>
               </w:rPr>
-              <w:t xml:space="preserve"> encerrado.</w:t>
+              <w:t xml:space="preserve"> encerrado</w:t>
             </w:r>
           </w:p>
         </w:tc>
@@ -1183,7 +1388,45 @@
           <w:color w:val="000000"/>
           <w:lang w:eastAsia="pt-BR"/>
         </w:rPr>
-        <w:t>FA01 - Novo</w:t>
+        <w:t xml:space="preserve">FA01 </w:t>
+      </w:r>
+      <w:r>
+        <w:rPr>
+          <w:rFonts w:ascii="Calibri" w:eastAsia="Times New Roman" w:hAnsi="Calibri" w:cs="Times New Roman"/>
+          <w:b/>
+          <w:bCs/>
+          <w:color w:val="000000"/>
+          <w:lang w:eastAsia="pt-BR"/>
+        </w:rPr>
+        <w:t>–</w:t>
+      </w:r>
+      <w:r>
+        <w:rPr>
+          <w:rFonts w:ascii="Calibri" w:eastAsia="Times New Roman" w:hAnsi="Calibri" w:cs="Times New Roman"/>
+          <w:b/>
+          <w:bCs/>
+          <w:color w:val="000000"/>
+          <w:lang w:eastAsia="pt-BR"/>
+        </w:rPr>
+        <w:t xml:space="preserve"> </w:t>
+      </w:r>
+      <w:r>
+        <w:rPr>
+          <w:rFonts w:ascii="Calibri" w:eastAsia="Times New Roman" w:hAnsi="Calibri" w:cs="Times New Roman"/>
+          <w:bCs/>
+          <w:color w:val="000000"/>
+          <w:lang w:eastAsia="pt-BR"/>
+        </w:rPr>
+        <w:t>Novo</w:t>
+      </w:r>
+      <w:r>
+        <w:rPr>
+          <w:rFonts w:ascii="Calibri" w:eastAsia="Times New Roman" w:hAnsi="Calibri" w:cs="Times New Roman"/>
+          <w:bCs/>
+          <w:color w:val="000000"/>
+          <w:lang w:eastAsia="pt-BR"/>
+        </w:rPr>
+        <w:t xml:space="preserve"> Usuário</w:t>
       </w:r>
     </w:p>
     <w:tbl>
@@ -1358,16 +1601,14 @@
               <w:spacing w:after="0" w:line="240" w:lineRule="auto"/>
               <w:rPr>
                 <w:rFonts w:ascii="Times New Roman" w:eastAsia="Times New Roman" w:hAnsi="Times New Roman" w:cs="Times New Roman"/>
-                <w:sz w:val="24"/>
-                <w:szCs w:val="24"/>
-                <w:lang w:eastAsia="pt-BR"/>
-              </w:rPr>
-            </w:pPr>
-            <w:r>
-              <w:t>Sistema apresenta a tela de login</w:t>
-            </w:r>
-            <w:r>
-              <w:t>.</w:t>
+                <w:lang w:eastAsia="pt-BR"/>
+              </w:rPr>
+            </w:pPr>
+            <w:r>
+              <w:t>Si</w:t>
+            </w:r>
+            <w:r>
+              <w:t>stema apresenta a tela de login</w:t>
             </w:r>
           </w:p>
         </w:tc>
@@ -1441,16 +1682,17 @@
               <w:spacing w:after="0" w:line="240" w:lineRule="auto"/>
               <w:rPr>
                 <w:rFonts w:ascii="Times New Roman" w:eastAsia="Times New Roman" w:hAnsi="Times New Roman" w:cs="Times New Roman"/>
-                <w:sz w:val="24"/>
-                <w:szCs w:val="24"/>
-                <w:lang w:eastAsia="pt-BR"/>
-              </w:rPr>
-            </w:pPr>
-            <w:r>
-              <w:t>Usuario digita Alias ou e-mail</w:t>
-            </w:r>
-            <w:r>
-              <w:t>.</w:t>
+                <w:lang w:eastAsia="pt-BR"/>
+              </w:rPr>
+            </w:pPr>
+            <w:r>
+              <w:t>Usuá</w:t>
+            </w:r>
+            <w:r>
+              <w:t>rio digita</w:t>
+            </w:r>
+            <w:r>
+              <w:t xml:space="preserve"> e-mail</w:t>
             </w:r>
           </w:p>
         </w:tc>
@@ -1524,16 +1766,17 @@
               <w:spacing w:after="0" w:line="240" w:lineRule="auto"/>
               <w:rPr>
                 <w:rFonts w:ascii="Times New Roman" w:eastAsia="Times New Roman" w:hAnsi="Times New Roman" w:cs="Times New Roman"/>
-                <w:sz w:val="24"/>
-                <w:szCs w:val="24"/>
-                <w:lang w:eastAsia="pt-BR"/>
-              </w:rPr>
-            </w:pPr>
-            <w:r>
-              <w:t>Usuario digita senha</w:t>
-            </w:r>
-            <w:r>
-              <w:t>.</w:t>
+                <w:lang w:eastAsia="pt-BR"/>
+              </w:rPr>
+            </w:pPr>
+            <w:r>
+              <w:t>Usu</w:t>
+            </w:r>
+            <w:r>
+              <w:t>á</w:t>
+            </w:r>
+            <w:r>
+              <w:t>rio digita senha</w:t>
             </w:r>
           </w:p>
         </w:tc>
@@ -1606,10 +1849,7 @@
               <w:spacing w:after="0" w:line="240" w:lineRule="auto"/>
             </w:pPr>
             <w:r>
-              <w:t>Sistema verifica informações</w:t>
-            </w:r>
-            <w:r>
-              <w:t>.</w:t>
+              <w:t>Usuário seleciona botão Criar</w:t>
             </w:r>
           </w:p>
         </w:tc>
@@ -1679,31 +1919,11 @@
           </w:tcPr>
           <w:p>
             <w:pPr>
-              <w:pStyle w:val="Default"/>
-              <w:rPr>
-                <w:rFonts w:ascii="Arial" w:eastAsia="Times New Roman" w:hAnsi="Arial" w:cs="Arial"/>
-                <w:sz w:val="35"/>
-                <w:szCs w:val="35"/>
-                <w:lang w:eastAsia="pt-BR"/>
-              </w:rPr>
-            </w:pPr>
-            <w:r>
-              <w:rPr>
-                <w:color w:val="auto"/>
-              </w:rPr>
-              <w:t>Sistema re-direciona usuario para tela de cadastro de usuarios</w:t>
-            </w:r>
-            <w:r>
-              <w:rPr>
-                <w:color w:val="auto"/>
-              </w:rPr>
-              <w:t>.</w:t>
-            </w:r>
-          </w:p>
-          <w:p>
-            <w:pPr>
-              <w:spacing w:after="0" w:line="240" w:lineRule="auto"/>
-            </w:pPr>
+              <w:spacing w:after="0" w:line="240" w:lineRule="auto"/>
+            </w:pPr>
+            <w:r>
+              <w:t>Sistema verifica informações</w:t>
+            </w:r>
           </w:p>
         </w:tc>
       </w:tr>
@@ -1727,6 +1947,127 @@
               <w:right w:w="75" w:type="dxa"/>
             </w:tcMar>
             <w:vAlign w:val="center"/>
+          </w:tcPr>
+          <w:p>
+            <w:pPr>
+              <w:spacing w:after="0" w:line="240" w:lineRule="auto"/>
+              <w:jc w:val="center"/>
+              <w:rPr>
+                <w:rFonts w:ascii="Calibri" w:eastAsia="Times New Roman" w:hAnsi="Calibri" w:cs="Times New Roman"/>
+                <w:b/>
+                <w:bCs/>
+                <w:color w:val="000000"/>
+                <w:lang w:eastAsia="pt-BR"/>
+              </w:rPr>
+            </w:pPr>
+            <w:r>
+              <w:rPr>
+                <w:rFonts w:ascii="Calibri" w:eastAsia="Times New Roman" w:hAnsi="Calibri" w:cs="Times New Roman"/>
+                <w:b/>
+                <w:bCs/>
+                <w:color w:val="000000"/>
+                <w:lang w:eastAsia="pt-BR"/>
+              </w:rPr>
+              <w:t>6</w:t>
+            </w:r>
+          </w:p>
+        </w:tc>
+        <w:tc>
+          <w:tcPr>
+            <w:tcW w:w="6977" w:type="dxa"/>
+            <w:tcBorders>
+              <w:top w:val="single" w:sz="6" w:space="0" w:color="BFBFBF"/>
+              <w:left w:val="single" w:sz="6" w:space="0" w:color="BFBFBF"/>
+              <w:bottom w:val="single" w:sz="6" w:space="0" w:color="BFBFBF"/>
+              <w:right w:val="single" w:sz="6" w:space="0" w:color="BFBFBF"/>
+            </w:tcBorders>
+            <w:shd w:val="clear" w:color="auto" w:fill="FFFFFF"/>
+            <w:tcMar>
+              <w:top w:w="105" w:type="dxa"/>
+              <w:left w:w="75" w:type="dxa"/>
+              <w:bottom w:w="105" w:type="dxa"/>
+              <w:right w:w="75" w:type="dxa"/>
+            </w:tcMar>
+            <w:vAlign w:val="center"/>
+          </w:tcPr>
+          <w:p>
+            <w:pPr>
+              <w:pStyle w:val="Default"/>
+              <w:rPr>
+                <w:rFonts w:ascii="Arial" w:eastAsia="Times New Roman" w:hAnsi="Arial" w:cs="Arial"/>
+                <w:sz w:val="22"/>
+                <w:szCs w:val="22"/>
+                <w:lang w:eastAsia="pt-BR"/>
+              </w:rPr>
+            </w:pPr>
+            <w:r>
+              <w:rPr>
+                <w:color w:val="auto"/>
+                <w:sz w:val="22"/>
+                <w:szCs w:val="22"/>
+              </w:rPr>
+              <w:t>Sistema re-direciona usuá</w:t>
+            </w:r>
+            <w:r>
+              <w:rPr>
+                <w:color w:val="auto"/>
+                <w:sz w:val="22"/>
+                <w:szCs w:val="22"/>
+              </w:rPr>
+              <w:t xml:space="preserve">rio para tela </w:t>
+            </w:r>
+            <w:r>
+              <w:rPr>
+                <w:color w:val="auto"/>
+                <w:sz w:val="22"/>
+                <w:szCs w:val="22"/>
+              </w:rPr>
+              <w:t>Ponto</w:t>
+            </w:r>
+            <w:r>
+              <w:rPr>
+                <w:color w:val="auto"/>
+                <w:sz w:val="22"/>
+                <w:szCs w:val="22"/>
+              </w:rPr>
+              <w:t>s</w:t>
+            </w:r>
+            <w:r>
+              <w:rPr>
+                <w:color w:val="auto"/>
+                <w:sz w:val="22"/>
+                <w:szCs w:val="22"/>
+              </w:rPr>
+              <w:t xml:space="preserve"> de Interesse</w:t>
+            </w:r>
+          </w:p>
+          <w:p>
+            <w:pPr>
+              <w:spacing w:after="0" w:line="240" w:lineRule="auto"/>
+            </w:pPr>
+          </w:p>
+        </w:tc>
+      </w:tr>
+      <w:tr>
+        <w:trPr>
+          <w:trHeight w:val="360"/>
+        </w:trPr>
+        <w:tc>
+          <w:tcPr>
+            <w:tcW w:w="0" w:type="auto"/>
+            <w:tcBorders>
+              <w:top w:val="single" w:sz="6" w:space="0" w:color="BFBFBF"/>
+              <w:left w:val="single" w:sz="6" w:space="0" w:color="BFBFBF"/>
+              <w:bottom w:val="single" w:sz="6" w:space="0" w:color="BFBFBF"/>
+              <w:right w:val="single" w:sz="6" w:space="0" w:color="BFBFBF"/>
+            </w:tcBorders>
+            <w:tcMar>
+              <w:top w:w="105" w:type="dxa"/>
+              <w:left w:w="75" w:type="dxa"/>
+              <w:bottom w:w="105" w:type="dxa"/>
+              <w:right w:w="75" w:type="dxa"/>
+            </w:tcMar>
+            <w:vAlign w:val="center"/>
             <w:hideMark/>
           </w:tcPr>
           <w:p>
@@ -1748,7 +2089,7 @@
                 <w:color w:val="000000"/>
                 <w:lang w:eastAsia="pt-BR"/>
               </w:rPr>
-              <w:t>6</w:t>
+              <w:t>7</w:t>
             </w:r>
           </w:p>
         </w:tc>
@@ -1776,18 +2117,32 @@
               <w:spacing w:after="0" w:line="240" w:lineRule="auto"/>
               <w:rPr>
                 <w:rFonts w:ascii="Times New Roman" w:eastAsia="Times New Roman" w:hAnsi="Times New Roman" w:cs="Times New Roman"/>
-                <w:sz w:val="24"/>
-                <w:szCs w:val="24"/>
-                <w:lang w:eastAsia="pt-BR"/>
-              </w:rPr>
-            </w:pPr>
-            <w:r>
-              <w:rPr>
-                <w:rFonts w:ascii="Calibri" w:eastAsia="Times New Roman" w:hAnsi="Calibri" w:cs="Times New Roman"/>
-                <w:color w:val="000000"/>
-                <w:lang w:eastAsia="pt-BR"/>
-              </w:rPr>
-              <w:t>O fluxo alternativo e encerrado.</w:t>
+                <w:lang w:eastAsia="pt-BR"/>
+              </w:rPr>
+            </w:pPr>
+            <w:r>
+              <w:rPr>
+                <w:rFonts w:ascii="Calibri" w:eastAsia="Times New Roman" w:hAnsi="Calibri" w:cs="Times New Roman"/>
+                <w:color w:val="000000"/>
+                <w:lang w:eastAsia="pt-BR"/>
+              </w:rPr>
+              <w:t xml:space="preserve">O fluxo alternativo </w:t>
+            </w:r>
+            <w:r>
+              <w:rPr>
+                <w:rFonts w:ascii="Calibri" w:eastAsia="Times New Roman" w:hAnsi="Calibri" w:cs="Times New Roman"/>
+                <w:color w:val="000000"/>
+                <w:lang w:eastAsia="pt-BR"/>
+              </w:rPr>
+              <w:t>é</w:t>
+            </w:r>
+            <w:r>
+              <w:rPr>
+                <w:rFonts w:ascii="Calibri" w:eastAsia="Times New Roman" w:hAnsi="Calibri" w:cs="Times New Roman"/>
+                <w:color w:val="000000"/>
+                <w:lang w:eastAsia="pt-BR"/>
+              </w:rPr>
+              <w:t xml:space="preserve"> encerrado</w:t>
             </w:r>
           </w:p>
         </w:tc>
@@ -1807,14 +2162,6 @@
     <w:p>
       <w:pPr>
         <w:spacing w:after="200" w:line="240" w:lineRule="auto"/>
-        <w:rPr>
-          <w:rFonts w:ascii="Times New Roman" w:eastAsia="Times New Roman" w:hAnsi="Times New Roman" w:cs="Times New Roman"/>
-          <w:sz w:val="24"/>
-          <w:szCs w:val="24"/>
-          <w:lang w:eastAsia="pt-BR"/>
-        </w:rPr>
-      </w:pPr>
-      <w:r>
         <w:rPr>
           <w:rFonts w:ascii="Calibri" w:eastAsia="Times New Roman" w:hAnsi="Calibri" w:cs="Times New Roman"/>
           <w:b/>
@@ -1822,19 +2169,57 @@
           <w:color w:val="000000"/>
           <w:lang w:eastAsia="pt-BR"/>
         </w:rPr>
+      </w:pPr>
+    </w:p>
+    <w:p>
+      <w:pPr>
+        <w:spacing w:after="200" w:line="240" w:lineRule="auto"/>
+        <w:rPr>
+          <w:rFonts w:ascii="Calibri" w:eastAsia="Times New Roman" w:hAnsi="Calibri" w:cs="Times New Roman"/>
+          <w:b/>
+          <w:bCs/>
+          <w:color w:val="000000"/>
+          <w:lang w:eastAsia="pt-BR"/>
+        </w:rPr>
+      </w:pPr>
+    </w:p>
+    <w:p>
+      <w:pPr>
+        <w:spacing w:after="200" w:line="240" w:lineRule="auto"/>
+        <w:rPr>
+          <w:rFonts w:ascii="Calibri" w:eastAsia="Times New Roman" w:hAnsi="Calibri" w:cs="Times New Roman"/>
+          <w:b/>
+          <w:bCs/>
+          <w:color w:val="000000"/>
+          <w:lang w:eastAsia="pt-BR"/>
+        </w:rPr>
+      </w:pPr>
+    </w:p>
+    <w:p>
+      <w:pPr>
+        <w:spacing w:after="200" w:line="240" w:lineRule="auto"/>
+        <w:rPr>
+          <w:rFonts w:ascii="Times New Roman" w:eastAsia="Times New Roman" w:hAnsi="Times New Roman" w:cs="Times New Roman"/>
+          <w:sz w:val="24"/>
+          <w:szCs w:val="24"/>
+          <w:lang w:eastAsia="pt-BR"/>
+        </w:rPr>
+      </w:pPr>
+      <w:bookmarkStart w:id="0" w:name="_GoBack"/>
+      <w:bookmarkEnd w:id="0"/>
+      <w:r>
+        <w:rPr>
+          <w:rFonts w:ascii="Calibri" w:eastAsia="Times New Roman" w:hAnsi="Calibri" w:cs="Times New Roman"/>
+          <w:b/>
+          <w:bCs/>
+          <w:color w:val="000000"/>
+          <w:lang w:eastAsia="pt-BR"/>
+        </w:rPr>
+        <w:lastRenderedPageBreak/>
         <w:t xml:space="preserve">FA02 - </w:t>
       </w:r>
       <w:r>
-        <w:t xml:space="preserve"> Usuário escolhe </w:t>
-      </w:r>
-      <w:r>
-        <w:t>conectar</w:t>
-      </w:r>
-      <w:r>
-        <w:t xml:space="preserve">-se utilizando conta do </w:t>
-      </w:r>
-      <w:r>
-        <w:t>Google+</w:t>
+        <w:t xml:space="preserve"> Usuário escolhe conectar-se utilizando conta do Google+</w:t>
       </w:r>
     </w:p>
     <w:tbl>
@@ -1850,7 +2235,7 @@
       </w:tblPr>
       <w:tblGrid>
         <w:gridCol w:w="670"/>
-        <w:gridCol w:w="7675"/>
+        <w:gridCol w:w="6212"/>
       </w:tblGrid>
       <w:tr>
         <w:trPr>
@@ -2081,7 +2466,13 @@
               <w:spacing w:after="0" w:line="240" w:lineRule="auto"/>
             </w:pPr>
             <w:r>
-              <w:t>Usuario seleciona botão do Google+</w:t>
+              <w:t>Usuá</w:t>
+            </w:r>
+            <w:r>
+              <w:t>rio</w:t>
+            </w:r>
+            <w:r>
+              <w:t xml:space="preserve"> decide conectar-se utilizando conta do Google+ </w:t>
             </w:r>
           </w:p>
         </w:tc>
@@ -2153,15 +2544,18 @@
           <w:p>
             <w:pPr>
               <w:spacing w:after="0" w:line="240" w:lineRule="auto"/>
-              <w:rPr>
-                <w:rFonts w:ascii="Times New Roman" w:eastAsia="Times New Roman" w:hAnsi="Times New Roman" w:cs="Times New Roman"/>
-                <w:sz w:val="24"/>
-                <w:szCs w:val="24"/>
-                <w:lang w:eastAsia="pt-BR"/>
-              </w:rPr>
-            </w:pPr>
-            <w:r>
-              <w:t>Sistema exibe uma tela pedindo o Usuário da conta do Google+</w:t>
+            </w:pPr>
+            <w:r>
+              <w:t>Sistema exibe</w:t>
+            </w:r>
+            <w:r>
+              <w:t xml:space="preserve"> tela </w:t>
+            </w:r>
+            <w:r>
+              <w:t>de Login</w:t>
+            </w:r>
+            <w:r>
+              <w:t xml:space="preserve"> da conta do Google+</w:t>
             </w:r>
           </w:p>
         </w:tc>
@@ -2186,20 +2580,11 @@
               <w:right w:w="75" w:type="dxa"/>
             </w:tcMar>
             <w:vAlign w:val="center"/>
-            <w:hideMark/>
           </w:tcPr>
           <w:p>
             <w:pPr>
               <w:spacing w:after="0" w:line="240" w:lineRule="auto"/>
               <w:jc w:val="center"/>
-              <w:rPr>
-                <w:rFonts w:ascii="Times New Roman" w:eastAsia="Times New Roman" w:hAnsi="Times New Roman" w:cs="Times New Roman"/>
-                <w:sz w:val="24"/>
-                <w:szCs w:val="24"/>
-                <w:lang w:eastAsia="pt-BR"/>
-              </w:rPr>
-            </w:pPr>
-            <w:r>
               <w:rPr>
                 <w:rFonts w:ascii="Calibri" w:eastAsia="Times New Roman" w:hAnsi="Calibri" w:cs="Times New Roman"/>
                 <w:b/>
@@ -2207,6 +2592,15 @@
                 <w:color w:val="000000"/>
                 <w:lang w:eastAsia="pt-BR"/>
               </w:rPr>
+            </w:pPr>
+            <w:r>
+              <w:rPr>
+                <w:rFonts w:ascii="Calibri" w:eastAsia="Times New Roman" w:hAnsi="Calibri" w:cs="Times New Roman"/>
+                <w:b/>
+                <w:bCs/>
+                <w:color w:val="000000"/>
+                <w:lang w:eastAsia="pt-BR"/>
+              </w:rPr>
               <w:t>4</w:t>
             </w:r>
           </w:p>
@@ -2228,20 +2622,16 @@
               <w:right w:w="75" w:type="dxa"/>
             </w:tcMar>
             <w:vAlign w:val="center"/>
-            <w:hideMark/>
-          </w:tcPr>
-          <w:p>
-            <w:pPr>
-              <w:spacing w:after="0" w:line="240" w:lineRule="auto"/>
-              <w:rPr>
-                <w:rFonts w:ascii="Times New Roman" w:eastAsia="Times New Roman" w:hAnsi="Times New Roman" w:cs="Times New Roman"/>
-                <w:sz w:val="24"/>
-                <w:szCs w:val="24"/>
-                <w:lang w:eastAsia="pt-BR"/>
-              </w:rPr>
-            </w:pPr>
-            <w:r>
-              <w:t>Sistema solicita autorização para utilizar as informações do Google+.</w:t>
+          </w:tcPr>
+          <w:p>
+            <w:pPr>
+              <w:spacing w:after="0" w:line="240" w:lineRule="auto"/>
+            </w:pPr>
+            <w:r>
+              <w:t>Usuário informa e-mail e senha</w:t>
+            </w:r>
+            <w:r>
+              <w:t xml:space="preserve"> da conta do Google+</w:t>
             </w:r>
           </w:p>
         </w:tc>
@@ -2281,10 +2671,9 @@
             </w:pPr>
             <w:r>
               <w:rPr>
-                <w:rFonts w:ascii="Calibri" w:eastAsia="Times New Roman" w:hAnsi="Calibri" w:cs="Times New Roman"/>
-                <w:b/>
-                <w:bCs/>
-                <w:color w:val="000000"/>
+                <w:rFonts w:ascii="Times New Roman" w:eastAsia="Times New Roman" w:hAnsi="Times New Roman" w:cs="Times New Roman"/>
+                <w:sz w:val="24"/>
+                <w:szCs w:val="24"/>
                 <w:lang w:eastAsia="pt-BR"/>
               </w:rPr>
               <w:t>5</w:t>
@@ -2311,8 +2700,17 @@
             <w:hideMark/>
           </w:tcPr>
           <w:p>
-            <w:r>
-              <w:t>Sistema recupera todas as informações necessárias para que a conta seja habilitada.</w:t>
+            <w:pPr>
+              <w:spacing w:after="0" w:line="240" w:lineRule="auto"/>
+              <w:rPr>
+                <w:rFonts w:ascii="Times New Roman" w:eastAsia="Times New Roman" w:hAnsi="Times New Roman" w:cs="Times New Roman"/>
+                <w:sz w:val="24"/>
+                <w:szCs w:val="24"/>
+                <w:lang w:eastAsia="pt-BR"/>
+              </w:rPr>
+            </w:pPr>
+            <w:r>
+              <w:t>Sistema solicita autorização para utilizar as informações do Google+</w:t>
             </w:r>
           </w:p>
         </w:tc>
@@ -2382,8 +2780,114 @@
             <w:hideMark/>
           </w:tcPr>
           <w:p>
-            <w:pPr>
-              <w:spacing w:after="0" w:line="240" w:lineRule="auto"/>
+            <w:r>
+              <w:t xml:space="preserve">Sistema recupera informações </w:t>
+            </w:r>
+            <w:r>
+              <w:t>p</w:t>
+            </w:r>
+            <w:r>
+              <w:t>ara que a conta seja habilitada</w:t>
+            </w:r>
+          </w:p>
+        </w:tc>
+      </w:tr>
+      <w:tr>
+        <w:trPr>
+          <w:trHeight w:val="360"/>
+        </w:trPr>
+        <w:tc>
+          <w:tcPr>
+            <w:tcW w:w="0" w:type="auto"/>
+            <w:tcBorders>
+              <w:top w:val="single" w:sz="6" w:space="0" w:color="BFBFBF"/>
+              <w:left w:val="single" w:sz="6" w:space="0" w:color="BFBFBF"/>
+              <w:bottom w:val="single" w:sz="6" w:space="0" w:color="BFBFBF"/>
+              <w:right w:val="single" w:sz="6" w:space="0" w:color="BFBFBF"/>
+            </w:tcBorders>
+            <w:tcMar>
+              <w:top w:w="105" w:type="dxa"/>
+              <w:left w:w="75" w:type="dxa"/>
+              <w:bottom w:w="105" w:type="dxa"/>
+              <w:right w:w="75" w:type="dxa"/>
+            </w:tcMar>
+            <w:vAlign w:val="center"/>
+          </w:tcPr>
+          <w:p>
+            <w:pPr>
+              <w:spacing w:after="0" w:line="240" w:lineRule="auto"/>
+              <w:jc w:val="center"/>
+              <w:rPr>
+                <w:rFonts w:ascii="Calibri" w:eastAsia="Times New Roman" w:hAnsi="Calibri" w:cs="Times New Roman"/>
+                <w:b/>
+                <w:bCs/>
+                <w:color w:val="000000"/>
+                <w:lang w:eastAsia="pt-BR"/>
+              </w:rPr>
+            </w:pPr>
+            <w:r>
+              <w:rPr>
+                <w:rFonts w:ascii="Calibri" w:eastAsia="Times New Roman" w:hAnsi="Calibri" w:cs="Times New Roman"/>
+                <w:b/>
+                <w:bCs/>
+                <w:color w:val="000000"/>
+                <w:lang w:eastAsia="pt-BR"/>
+              </w:rPr>
+              <w:t>7</w:t>
+            </w:r>
+          </w:p>
+        </w:tc>
+        <w:tc>
+          <w:tcPr>
+            <w:tcW w:w="0" w:type="auto"/>
+            <w:tcBorders>
+              <w:top w:val="single" w:sz="6" w:space="0" w:color="BFBFBF"/>
+              <w:left w:val="single" w:sz="6" w:space="0" w:color="BFBFBF"/>
+              <w:bottom w:val="single" w:sz="6" w:space="0" w:color="BFBFBF"/>
+              <w:right w:val="single" w:sz="6" w:space="0" w:color="BFBFBF"/>
+            </w:tcBorders>
+            <w:shd w:val="clear" w:color="auto" w:fill="FFFFFF"/>
+            <w:tcMar>
+              <w:top w:w="105" w:type="dxa"/>
+              <w:left w:w="75" w:type="dxa"/>
+              <w:bottom w:w="105" w:type="dxa"/>
+              <w:right w:w="75" w:type="dxa"/>
+            </w:tcMar>
+            <w:vAlign w:val="center"/>
+          </w:tcPr>
+          <w:p>
+            <w:r>
+              <w:t>Sistema re-direciona usuário para tela Pontos de Interesse</w:t>
+            </w:r>
+          </w:p>
+        </w:tc>
+      </w:tr>
+      <w:tr>
+        <w:trPr>
+          <w:trHeight w:val="360"/>
+        </w:trPr>
+        <w:tc>
+          <w:tcPr>
+            <w:tcW w:w="0" w:type="auto"/>
+            <w:tcBorders>
+              <w:top w:val="single" w:sz="6" w:space="0" w:color="BFBFBF"/>
+              <w:left w:val="single" w:sz="6" w:space="0" w:color="BFBFBF"/>
+              <w:bottom w:val="single" w:sz="6" w:space="0" w:color="BFBFBF"/>
+              <w:right w:val="single" w:sz="6" w:space="0" w:color="BFBFBF"/>
+            </w:tcBorders>
+            <w:tcMar>
+              <w:top w:w="105" w:type="dxa"/>
+              <w:left w:w="75" w:type="dxa"/>
+              <w:bottom w:w="105" w:type="dxa"/>
+              <w:right w:w="75" w:type="dxa"/>
+            </w:tcMar>
+            <w:vAlign w:val="center"/>
+            <w:hideMark/>
+          </w:tcPr>
+          <w:p>
+            <w:pPr>
+              <w:spacing w:after="0" w:line="240" w:lineRule="auto"/>
+              <w:jc w:val="center"/>
               <w:rPr>
                 <w:rFonts w:ascii="Times New Roman" w:eastAsia="Times New Roman" w:hAnsi="Times New Roman" w:cs="Times New Roman"/>
                 <w:sz w:val="24"/>
@@ -2394,10 +2898,51 @@
             <w:r>
               <w:rPr>
                 <w:rFonts w:ascii="Calibri" w:eastAsia="Times New Roman" w:hAnsi="Calibri" w:cs="Times New Roman"/>
-                <w:color w:val="000000"/>
-                <w:lang w:eastAsia="pt-BR"/>
-              </w:rPr>
-              <w:t>O fluxo alternativo e encerrado.</w:t>
+                <w:b/>
+                <w:bCs/>
+                <w:color w:val="000000"/>
+                <w:lang w:eastAsia="pt-BR"/>
+              </w:rPr>
+              <w:t>8</w:t>
+            </w:r>
+          </w:p>
+        </w:tc>
+        <w:tc>
+          <w:tcPr>
+            <w:tcW w:w="0" w:type="auto"/>
+            <w:tcBorders>
+              <w:top w:val="single" w:sz="6" w:space="0" w:color="BFBFBF"/>
+              <w:left w:val="single" w:sz="6" w:space="0" w:color="BFBFBF"/>
+              <w:bottom w:val="single" w:sz="6" w:space="0" w:color="BFBFBF"/>
+              <w:right w:val="single" w:sz="6" w:space="0" w:color="BFBFBF"/>
+            </w:tcBorders>
+            <w:shd w:val="clear" w:color="auto" w:fill="FFFFFF"/>
+            <w:tcMar>
+              <w:top w:w="105" w:type="dxa"/>
+              <w:left w:w="75" w:type="dxa"/>
+              <w:bottom w:w="105" w:type="dxa"/>
+              <w:right w:w="75" w:type="dxa"/>
+            </w:tcMar>
+            <w:vAlign w:val="center"/>
+            <w:hideMark/>
+          </w:tcPr>
+          <w:p>
+            <w:pPr>
+              <w:spacing w:after="0" w:line="240" w:lineRule="auto"/>
+              <w:rPr>
+                <w:rFonts w:ascii="Times New Roman" w:eastAsia="Times New Roman" w:hAnsi="Times New Roman" w:cs="Times New Roman"/>
+                <w:sz w:val="24"/>
+                <w:szCs w:val="24"/>
+                <w:lang w:eastAsia="pt-BR"/>
+              </w:rPr>
+            </w:pPr>
+            <w:r>
+              <w:rPr>
+                <w:rFonts w:ascii="Calibri" w:eastAsia="Times New Roman" w:hAnsi="Calibri" w:cs="Times New Roman"/>
+                <w:color w:val="000000"/>
+                <w:lang w:eastAsia="pt-BR"/>
+              </w:rPr>
+              <w:t>O fluxo alternativo e encerrado</w:t>
             </w:r>
           </w:p>
         </w:tc>
@@ -2417,14 +2962,6 @@
     <w:p>
       <w:pPr>
         <w:spacing w:after="200" w:line="240" w:lineRule="auto"/>
-        <w:rPr>
-          <w:rFonts w:ascii="Times New Roman" w:eastAsia="Times New Roman" w:hAnsi="Times New Roman" w:cs="Times New Roman"/>
-          <w:sz w:val="24"/>
-          <w:szCs w:val="24"/>
-          <w:lang w:eastAsia="pt-BR"/>
-        </w:rPr>
-      </w:pPr>
-      <w:r>
         <w:rPr>
           <w:rFonts w:ascii="Calibri" w:eastAsia="Times New Roman" w:hAnsi="Calibri" w:cs="Times New Roman"/>
           <w:b/>
@@ -2432,13 +2969,30 @@
           <w:color w:val="000000"/>
           <w:lang w:eastAsia="pt-BR"/>
         </w:rPr>
+      </w:pPr>
+    </w:p>
+    <w:p>
+      <w:pPr>
+        <w:spacing w:after="200" w:line="240" w:lineRule="auto"/>
+        <w:rPr>
+          <w:rFonts w:ascii="Times New Roman" w:eastAsia="Times New Roman" w:hAnsi="Times New Roman" w:cs="Times New Roman"/>
+          <w:sz w:val="24"/>
+          <w:szCs w:val="24"/>
+          <w:lang w:eastAsia="pt-BR"/>
+        </w:rPr>
+      </w:pPr>
+      <w:r>
+        <w:rPr>
+          <w:rFonts w:ascii="Calibri" w:eastAsia="Times New Roman" w:hAnsi="Calibri" w:cs="Times New Roman"/>
+          <w:b/>
+          <w:bCs/>
+          <w:color w:val="000000"/>
+          <w:lang w:eastAsia="pt-BR"/>
+        </w:rPr>
         <w:t xml:space="preserve">FA03 - </w:t>
       </w:r>
       <w:r>
-        <w:t xml:space="preserve">Usuário escolhe </w:t>
-      </w:r>
-      <w:r>
-        <w:t>Pular Cadastro</w:t>
+        <w:t>Usuário escolhe Pular Cadastro</w:t>
       </w:r>
     </w:p>
     <w:tbl>
@@ -2613,13 +3167,14 @@
               <w:spacing w:after="0" w:line="240" w:lineRule="auto"/>
               <w:rPr>
                 <w:rFonts w:ascii="Times New Roman" w:eastAsia="Times New Roman" w:hAnsi="Times New Roman" w:cs="Times New Roman"/>
-                <w:sz w:val="24"/>
-                <w:szCs w:val="24"/>
-                <w:lang w:eastAsia="pt-BR"/>
-              </w:rPr>
-            </w:pPr>
-            <w:r>
-              <w:t>Sistema apresenta a tela de login.</w:t>
+                <w:lang w:eastAsia="pt-BR"/>
+              </w:rPr>
+            </w:pPr>
+            <w:r>
+              <w:t>Sistema apresenta a tela</w:t>
+            </w:r>
+            <w:r>
+              <w:t xml:space="preserve"> de login</w:t>
             </w:r>
           </w:p>
         </w:tc>
@@ -2693,16 +3248,14 @@
               <w:spacing w:after="0" w:line="240" w:lineRule="auto"/>
               <w:rPr>
                 <w:rFonts w:ascii="Times New Roman" w:eastAsia="Times New Roman" w:hAnsi="Times New Roman" w:cs="Times New Roman"/>
-                <w:sz w:val="24"/>
-                <w:szCs w:val="24"/>
-                <w:lang w:eastAsia="pt-BR"/>
-              </w:rPr>
-            </w:pPr>
-            <w:r>
-              <w:t>Us</w:t>
-            </w:r>
-            <w:r>
-              <w:t>uario seleciona botão Pular</w:t>
+                <w:lang w:eastAsia="pt-BR"/>
+              </w:rPr>
+            </w:pPr>
+            <w:r>
+              <w:t>Usuá</w:t>
+            </w:r>
+            <w:r>
+              <w:t>rio seleciona botão Pular</w:t>
             </w:r>
           </w:p>
         </w:tc>
@@ -2776,16 +3329,18 @@
               <w:pStyle w:val="Default"/>
               <w:rPr>
                 <w:rFonts w:ascii="Arial" w:eastAsia="Times New Roman" w:hAnsi="Arial" w:cs="Arial"/>
-                <w:sz w:val="35"/>
-                <w:szCs w:val="35"/>
+                <w:sz w:val="22"/>
+                <w:szCs w:val="22"/>
                 <w:lang w:eastAsia="pt-BR"/>
               </w:rPr>
             </w:pPr>
             <w:r>
               <w:rPr>
                 <w:color w:val="auto"/>
-              </w:rPr>
-              <w:t>Sistema exibe tela Cadastrar Agenda</w:t>
+                <w:sz w:val="22"/>
+                <w:szCs w:val="22"/>
+              </w:rPr>
+              <w:t>Sistema exibe tela Pontos de Interesse</w:t>
             </w:r>
           </w:p>
         </w:tc>
@@ -2859,18 +3414,16 @@
               <w:spacing w:after="0" w:line="240" w:lineRule="auto"/>
               <w:rPr>
                 <w:rFonts w:ascii="Times New Roman" w:eastAsia="Times New Roman" w:hAnsi="Times New Roman" w:cs="Times New Roman"/>
-                <w:sz w:val="24"/>
-                <w:szCs w:val="24"/>
-                <w:lang w:eastAsia="pt-BR"/>
-              </w:rPr>
-            </w:pPr>
-            <w:r>
-              <w:rPr>
-                <w:rFonts w:ascii="Calibri" w:eastAsia="Times New Roman" w:hAnsi="Calibri" w:cs="Times New Roman"/>
-                <w:color w:val="000000"/>
-                <w:lang w:eastAsia="pt-BR"/>
-              </w:rPr>
-              <w:t>O fluxo alternativo e encerrado.</w:t>
+                <w:lang w:eastAsia="pt-BR"/>
+              </w:rPr>
+            </w:pPr>
+            <w:r>
+              <w:rPr>
+                <w:rFonts w:ascii="Calibri" w:eastAsia="Times New Roman" w:hAnsi="Calibri" w:cs="Times New Roman"/>
+                <w:color w:val="000000"/>
+                <w:lang w:eastAsia="pt-BR"/>
+              </w:rPr>
+              <w:t>O fluxo alternativo e encerrado</w:t>
             </w:r>
           </w:p>
         </w:tc>
@@ -2889,7 +3442,7 @@
     </w:p>
     <w:p>
       <w:pPr>
-        <w:spacing w:after="200" w:line="240" w:lineRule="auto"/>
+        <w:spacing w:after="0" w:line="240" w:lineRule="auto"/>
         <w:rPr>
           <w:rFonts w:ascii="Times New Roman" w:eastAsia="Times New Roman" w:hAnsi="Times New Roman" w:cs="Times New Roman"/>
           <w:sz w:val="24"/>
@@ -2897,372 +3450,6 @@
           <w:lang w:eastAsia="pt-BR"/>
         </w:rPr>
       </w:pPr>
-      <w:r>
-        <w:rPr>
-          <w:rFonts w:ascii="Calibri" w:eastAsia="Times New Roman" w:hAnsi="Calibri" w:cs="Times New Roman"/>
-          <w:b/>
-          <w:bCs/>
-          <w:color w:val="000000"/>
-          <w:lang w:eastAsia="pt-BR"/>
-        </w:rPr>
-        <w:t>FA04 - Voltar</w:t>
-      </w:r>
-    </w:p>
-    <w:tbl>
-      <w:tblPr>
-        <w:tblW w:w="0" w:type="auto"/>
-        <w:tblCellMar>
-          <w:top w:w="15" w:type="dxa"/>
-          <w:left w:w="15" w:type="dxa"/>
-          <w:bottom w:w="15" w:type="dxa"/>
-          <w:right w:w="15" w:type="dxa"/>
-        </w:tblCellMar>
-        <w:tblLook w:val="04A0" w:firstRow="1" w:lastRow="0" w:firstColumn="1" w:lastColumn="0" w:noHBand="0" w:noVBand="1"/>
-      </w:tblPr>
-      <w:tblGrid>
-        <w:gridCol w:w="670"/>
-        <w:gridCol w:w="2999"/>
-      </w:tblGrid>
-      <w:tr>
-        <w:trPr>
-          <w:trHeight w:val="360"/>
-        </w:trPr>
-        <w:tc>
-          <w:tcPr>
-            <w:tcW w:w="0" w:type="auto"/>
-            <w:tcBorders>
-              <w:top w:val="single" w:sz="6" w:space="0" w:color="BFBFBF"/>
-              <w:left w:val="single" w:sz="6" w:space="0" w:color="BFBFBF"/>
-              <w:bottom w:val="single" w:sz="6" w:space="0" w:color="BFBFBF"/>
-              <w:right w:val="single" w:sz="6" w:space="0" w:color="BFBFBF"/>
-            </w:tcBorders>
-            <w:shd w:val="clear" w:color="auto" w:fill="D9D9D9"/>
-            <w:tcMar>
-              <w:top w:w="105" w:type="dxa"/>
-              <w:left w:w="75" w:type="dxa"/>
-              <w:bottom w:w="105" w:type="dxa"/>
-              <w:right w:w="75" w:type="dxa"/>
-            </w:tcMar>
-            <w:vAlign w:val="center"/>
-            <w:hideMark/>
-          </w:tcPr>
-          <w:p>
-            <w:pPr>
-              <w:spacing w:after="0" w:line="240" w:lineRule="auto"/>
-              <w:jc w:val="center"/>
-              <w:rPr>
-                <w:rFonts w:ascii="Times New Roman" w:eastAsia="Times New Roman" w:hAnsi="Times New Roman" w:cs="Times New Roman"/>
-                <w:sz w:val="24"/>
-                <w:szCs w:val="24"/>
-                <w:lang w:eastAsia="pt-BR"/>
-              </w:rPr>
-            </w:pPr>
-            <w:r>
-              <w:rPr>
-                <w:rFonts w:ascii="Calibri" w:eastAsia="Times New Roman" w:hAnsi="Calibri" w:cs="Times New Roman"/>
-                <w:b/>
-                <w:bCs/>
-                <w:color w:val="000000"/>
-                <w:lang w:eastAsia="pt-BR"/>
-              </w:rPr>
-              <w:t>Passo</w:t>
-            </w:r>
-          </w:p>
-        </w:tc>
-        <w:tc>
-          <w:tcPr>
-            <w:tcW w:w="0" w:type="auto"/>
-            <w:tcBorders>
-              <w:top w:val="single" w:sz="6" w:space="0" w:color="BFBFBF"/>
-              <w:left w:val="single" w:sz="6" w:space="0" w:color="BFBFBF"/>
-              <w:bottom w:val="single" w:sz="6" w:space="0" w:color="BFBFBF"/>
-              <w:right w:val="single" w:sz="6" w:space="0" w:color="BFBFBF"/>
-            </w:tcBorders>
-            <w:shd w:val="clear" w:color="auto" w:fill="D9D9D9"/>
-            <w:tcMar>
-              <w:top w:w="105" w:type="dxa"/>
-              <w:left w:w="75" w:type="dxa"/>
-              <w:bottom w:w="105" w:type="dxa"/>
-              <w:right w:w="75" w:type="dxa"/>
-            </w:tcMar>
-            <w:vAlign w:val="center"/>
-            <w:hideMark/>
-          </w:tcPr>
-          <w:p>
-            <w:pPr>
-              <w:spacing w:after="0" w:line="240" w:lineRule="auto"/>
-              <w:rPr>
-                <w:rFonts w:ascii="Times New Roman" w:eastAsia="Times New Roman" w:hAnsi="Times New Roman" w:cs="Times New Roman"/>
-                <w:sz w:val="24"/>
-                <w:szCs w:val="24"/>
-                <w:lang w:eastAsia="pt-BR"/>
-              </w:rPr>
-            </w:pPr>
-            <w:r>
-              <w:rPr>
-                <w:rFonts w:ascii="Calibri" w:eastAsia="Times New Roman" w:hAnsi="Calibri" w:cs="Times New Roman"/>
-                <w:b/>
-                <w:bCs/>
-                <w:color w:val="000000"/>
-                <w:lang w:eastAsia="pt-BR"/>
-              </w:rPr>
-              <w:t>Interação do Ator</w:t>
-            </w:r>
-          </w:p>
-        </w:tc>
-      </w:tr>
-      <w:tr>
-        <w:trPr>
-          <w:trHeight w:val="360"/>
-        </w:trPr>
-        <w:tc>
-          <w:tcPr>
-            <w:tcW w:w="0" w:type="auto"/>
-            <w:tcBorders>
-              <w:top w:val="single" w:sz="6" w:space="0" w:color="BFBFBF"/>
-              <w:left w:val="single" w:sz="6" w:space="0" w:color="BFBFBF"/>
-              <w:bottom w:val="single" w:sz="6" w:space="0" w:color="BFBFBF"/>
-              <w:right w:val="single" w:sz="6" w:space="0" w:color="BFBFBF"/>
-            </w:tcBorders>
-            <w:tcMar>
-              <w:top w:w="105" w:type="dxa"/>
-              <w:left w:w="75" w:type="dxa"/>
-              <w:bottom w:w="105" w:type="dxa"/>
-              <w:right w:w="75" w:type="dxa"/>
-            </w:tcMar>
-            <w:vAlign w:val="center"/>
-            <w:hideMark/>
-          </w:tcPr>
-          <w:p>
-            <w:pPr>
-              <w:spacing w:after="0" w:line="240" w:lineRule="auto"/>
-              <w:jc w:val="center"/>
-              <w:rPr>
-                <w:rFonts w:ascii="Times New Roman" w:eastAsia="Times New Roman" w:hAnsi="Times New Roman" w:cs="Times New Roman"/>
-                <w:sz w:val="24"/>
-                <w:szCs w:val="24"/>
-                <w:lang w:eastAsia="pt-BR"/>
-              </w:rPr>
-            </w:pPr>
-            <w:r>
-              <w:rPr>
-                <w:rFonts w:ascii="Calibri" w:eastAsia="Times New Roman" w:hAnsi="Calibri" w:cs="Times New Roman"/>
-                <w:b/>
-                <w:bCs/>
-                <w:color w:val="000000"/>
-                <w:lang w:eastAsia="pt-BR"/>
-              </w:rPr>
-              <w:t>1</w:t>
-            </w:r>
-          </w:p>
-        </w:tc>
-        <w:tc>
-          <w:tcPr>
-            <w:tcW w:w="0" w:type="auto"/>
-            <w:tcBorders>
-              <w:top w:val="single" w:sz="6" w:space="0" w:color="BFBFBF"/>
-              <w:left w:val="single" w:sz="6" w:space="0" w:color="BFBFBF"/>
-              <w:bottom w:val="single" w:sz="6" w:space="0" w:color="BFBFBF"/>
-              <w:right w:val="single" w:sz="6" w:space="0" w:color="BFBFBF"/>
-            </w:tcBorders>
-            <w:shd w:val="clear" w:color="auto" w:fill="FFFFFF"/>
-            <w:tcMar>
-              <w:top w:w="105" w:type="dxa"/>
-              <w:left w:w="75" w:type="dxa"/>
-              <w:bottom w:w="105" w:type="dxa"/>
-              <w:right w:w="75" w:type="dxa"/>
-            </w:tcMar>
-            <w:vAlign w:val="center"/>
-            <w:hideMark/>
-          </w:tcPr>
-          <w:p>
-            <w:pPr>
-              <w:spacing w:after="0" w:line="240" w:lineRule="auto"/>
-              <w:rPr>
-                <w:rFonts w:ascii="Times New Roman" w:eastAsia="Times New Roman" w:hAnsi="Times New Roman" w:cs="Times New Roman"/>
-                <w:sz w:val="24"/>
-                <w:szCs w:val="24"/>
-                <w:lang w:eastAsia="pt-BR"/>
-              </w:rPr>
-            </w:pPr>
-          </w:p>
-        </w:tc>
-      </w:tr>
-      <w:tr>
-        <w:trPr>
-          <w:trHeight w:val="360"/>
-        </w:trPr>
-        <w:tc>
-          <w:tcPr>
-            <w:tcW w:w="0" w:type="auto"/>
-            <w:tcBorders>
-              <w:top w:val="single" w:sz="6" w:space="0" w:color="BFBFBF"/>
-              <w:left w:val="single" w:sz="6" w:space="0" w:color="BFBFBF"/>
-              <w:bottom w:val="single" w:sz="6" w:space="0" w:color="BFBFBF"/>
-              <w:right w:val="single" w:sz="6" w:space="0" w:color="BFBFBF"/>
-            </w:tcBorders>
-            <w:tcMar>
-              <w:top w:w="105" w:type="dxa"/>
-              <w:left w:w="75" w:type="dxa"/>
-              <w:bottom w:w="105" w:type="dxa"/>
-              <w:right w:w="75" w:type="dxa"/>
-            </w:tcMar>
-            <w:vAlign w:val="center"/>
-            <w:hideMark/>
-          </w:tcPr>
-          <w:p>
-            <w:pPr>
-              <w:spacing w:after="0" w:line="240" w:lineRule="auto"/>
-              <w:jc w:val="center"/>
-              <w:rPr>
-                <w:rFonts w:ascii="Times New Roman" w:eastAsia="Times New Roman" w:hAnsi="Times New Roman" w:cs="Times New Roman"/>
-                <w:sz w:val="24"/>
-                <w:szCs w:val="24"/>
-                <w:lang w:eastAsia="pt-BR"/>
-              </w:rPr>
-            </w:pPr>
-            <w:r>
-              <w:rPr>
-                <w:rFonts w:ascii="Calibri" w:eastAsia="Times New Roman" w:hAnsi="Calibri" w:cs="Times New Roman"/>
-                <w:b/>
-                <w:bCs/>
-                <w:color w:val="000000"/>
-                <w:lang w:eastAsia="pt-BR"/>
-              </w:rPr>
-              <w:t>2</w:t>
-            </w:r>
-          </w:p>
-        </w:tc>
-        <w:tc>
-          <w:tcPr>
-            <w:tcW w:w="0" w:type="auto"/>
-            <w:tcBorders>
-              <w:top w:val="single" w:sz="6" w:space="0" w:color="BFBFBF"/>
-              <w:left w:val="single" w:sz="6" w:space="0" w:color="BFBFBF"/>
-              <w:bottom w:val="single" w:sz="6" w:space="0" w:color="BFBFBF"/>
-              <w:right w:val="single" w:sz="6" w:space="0" w:color="BFBFBF"/>
-            </w:tcBorders>
-            <w:shd w:val="clear" w:color="auto" w:fill="FFFFFF"/>
-            <w:tcMar>
-              <w:top w:w="105" w:type="dxa"/>
-              <w:left w:w="75" w:type="dxa"/>
-              <w:bottom w:w="105" w:type="dxa"/>
-              <w:right w:w="75" w:type="dxa"/>
-            </w:tcMar>
-            <w:vAlign w:val="center"/>
-            <w:hideMark/>
-          </w:tcPr>
-          <w:p>
-            <w:pPr>
-              <w:spacing w:after="0" w:line="240" w:lineRule="auto"/>
-              <w:rPr>
-                <w:rFonts w:ascii="Times New Roman" w:eastAsia="Times New Roman" w:hAnsi="Times New Roman" w:cs="Times New Roman"/>
-                <w:sz w:val="24"/>
-                <w:szCs w:val="24"/>
-                <w:lang w:eastAsia="pt-BR"/>
-              </w:rPr>
-            </w:pPr>
-          </w:p>
-        </w:tc>
-      </w:tr>
-      <w:tr>
-        <w:trPr>
-          <w:trHeight w:val="480"/>
-        </w:trPr>
-        <w:tc>
-          <w:tcPr>
-            <w:tcW w:w="0" w:type="auto"/>
-            <w:tcBorders>
-              <w:top w:val="single" w:sz="6" w:space="0" w:color="BFBFBF"/>
-              <w:left w:val="single" w:sz="6" w:space="0" w:color="BFBFBF"/>
-              <w:bottom w:val="single" w:sz="6" w:space="0" w:color="BFBFBF"/>
-              <w:right w:val="single" w:sz="6" w:space="0" w:color="BFBFBF"/>
-            </w:tcBorders>
-            <w:tcMar>
-              <w:top w:w="105" w:type="dxa"/>
-              <w:left w:w="75" w:type="dxa"/>
-              <w:bottom w:w="105" w:type="dxa"/>
-              <w:right w:w="75" w:type="dxa"/>
-            </w:tcMar>
-            <w:vAlign w:val="center"/>
-            <w:hideMark/>
-          </w:tcPr>
-          <w:p>
-            <w:pPr>
-              <w:spacing w:after="0" w:line="240" w:lineRule="auto"/>
-              <w:jc w:val="center"/>
-              <w:rPr>
-                <w:rFonts w:ascii="Times New Roman" w:eastAsia="Times New Roman" w:hAnsi="Times New Roman" w:cs="Times New Roman"/>
-                <w:sz w:val="24"/>
-                <w:szCs w:val="24"/>
-                <w:lang w:eastAsia="pt-BR"/>
-              </w:rPr>
-            </w:pPr>
-            <w:r>
-              <w:rPr>
-                <w:rFonts w:ascii="Calibri" w:eastAsia="Times New Roman" w:hAnsi="Calibri" w:cs="Times New Roman"/>
-                <w:b/>
-                <w:bCs/>
-                <w:color w:val="000000"/>
-                <w:lang w:eastAsia="pt-BR"/>
-              </w:rPr>
-              <w:t>3</w:t>
-            </w:r>
-          </w:p>
-        </w:tc>
-        <w:tc>
-          <w:tcPr>
-            <w:tcW w:w="0" w:type="auto"/>
-            <w:tcBorders>
-              <w:top w:val="single" w:sz="6" w:space="0" w:color="BFBFBF"/>
-              <w:left w:val="single" w:sz="6" w:space="0" w:color="BFBFBF"/>
-              <w:bottom w:val="single" w:sz="6" w:space="0" w:color="BFBFBF"/>
-              <w:right w:val="single" w:sz="6" w:space="0" w:color="BFBFBF"/>
-            </w:tcBorders>
-            <w:shd w:val="clear" w:color="auto" w:fill="FFFFFF"/>
-            <w:tcMar>
-              <w:top w:w="105" w:type="dxa"/>
-              <w:left w:w="75" w:type="dxa"/>
-              <w:bottom w:w="105" w:type="dxa"/>
-              <w:right w:w="75" w:type="dxa"/>
-            </w:tcMar>
-            <w:vAlign w:val="center"/>
-            <w:hideMark/>
-          </w:tcPr>
-          <w:p>
-            <w:pPr>
-              <w:spacing w:after="0" w:line="240" w:lineRule="auto"/>
-              <w:rPr>
-                <w:rFonts w:ascii="Times New Roman" w:eastAsia="Times New Roman" w:hAnsi="Times New Roman" w:cs="Times New Roman"/>
-                <w:sz w:val="24"/>
-                <w:szCs w:val="24"/>
-                <w:lang w:eastAsia="pt-BR"/>
-              </w:rPr>
-            </w:pPr>
-            <w:r>
-              <w:rPr>
-                <w:rFonts w:ascii="Calibri" w:eastAsia="Times New Roman" w:hAnsi="Calibri" w:cs="Times New Roman"/>
-                <w:color w:val="000000"/>
-                <w:lang w:eastAsia="pt-BR"/>
-              </w:rPr>
-              <w:t>O fluxo alternativo e encerrado.</w:t>
-            </w:r>
-          </w:p>
-        </w:tc>
-      </w:tr>
-    </w:tbl>
-    <w:p>
-      <w:pPr>
-        <w:spacing w:after="0" w:line="240" w:lineRule="auto"/>
-        <w:rPr>
-          <w:rFonts w:ascii="Times New Roman" w:eastAsia="Times New Roman" w:hAnsi="Times New Roman" w:cs="Times New Roman"/>
-          <w:sz w:val="24"/>
-          <w:szCs w:val="24"/>
-          <w:lang w:eastAsia="pt-BR"/>
-        </w:rPr>
-      </w:pPr>
-      <w:bookmarkStart w:id="0" w:name="_GoBack"/>
-      <w:bookmarkEnd w:id="0"/>
     </w:p>
     <w:sectPr>
       <w:pgSz w:w="11906" w:h="16838"/>
@@ -3770,7 +3957,6 @@
   <w:style w:type="character" w:default="1" w:styleId="DefaultParagraphFont">
     <w:name w:val="Default Paragraph Font"/>
     <w:uiPriority w:val="1"/>
-    <w:semiHidden/>
     <w:unhideWhenUsed/>
   </w:style>
   <w:style w:type="table" w:default="1" w:styleId="TableNormal">

</xml_diff>